<commit_message>
fix yinshun note link
</commit_message>
<xml_diff>
--- a/msword/100大智度論卷100-MP-03-pb-kai-kw-01.docx
+++ b/msword/100大智度論卷100-MP-03-pb-kai-kw-01.docx
@@ -1,6 +1,6 @@
 
 <file path=word/document.xml><?xml version="1.0" encoding="utf-8"?>
-<w:document xmlns:wpc="http://schemas.microsoft.com/office/word/2010/wordprocessingCanvas" xmlns:cx="http://schemas.microsoft.com/office/drawing/2014/chartex" xmlns:cx1="http://schemas.microsoft.com/office/drawing/2015/9/8/chartex" xmlns:cx2="http://schemas.microsoft.com/office/drawing/2015/10/21/chartex" xmlns:cx3="http://schemas.microsoft.com/office/drawing/2016/5/9/chartex" xmlns:cx4="http://schemas.microsoft.com/office/drawing/2016/5/10/chartex" xmlns:cx5="http://schemas.microsoft.com/office/drawing/2016/5/11/chartex" xmlns:mc="http://schemas.openxmlformats.org/markup-compatibility/2006" xmlns:o="urn:schemas-microsoft-com:office:office" xmlns:r="http://schemas.openxmlformats.org/officeDocument/2006/relationships" xmlns:m="http://schemas.openxmlformats.org/officeDocument/2006/math" xmlns:v="urn:schemas-microsoft-com:vml" xmlns:wp14="http://schemas.microsoft.com/office/word/2010/wordprocessingDrawing" xmlns:wp="http://schemas.openxmlformats.org/drawingml/2006/wordprocessingDrawing" xmlns:w10="urn:schemas-microsoft-com:office:word" xmlns:w="http://schemas.openxmlformats.org/wordprocessingml/2006/main" xmlns:w14="http://schemas.microsoft.com/office/word/2010/wordml" xmlns:w15="http://schemas.microsoft.com/office/word/2012/wordml" xmlns:w16se="http://schemas.microsoft.com/office/word/2015/wordml/symex" xmlns:wpg="http://schemas.microsoft.com/office/word/2010/wordprocessingGroup" xmlns:wpi="http://schemas.microsoft.com/office/word/2010/wordprocessingInk" xmlns:wne="http://schemas.microsoft.com/office/word/2006/wordml" xmlns:wps="http://schemas.microsoft.com/office/word/2010/wordprocessingShape" mc:Ignorable="w14 w15 w16se wp14">
+<w:document xmlns:wpc="http://schemas.microsoft.com/office/word/2010/wordprocessingCanvas" xmlns:mc="http://schemas.openxmlformats.org/markup-compatibility/2006" xmlns:o="urn:schemas-microsoft-com:office:office" xmlns:r="http://schemas.openxmlformats.org/officeDocument/2006/relationships" xmlns:m="http://schemas.openxmlformats.org/officeDocument/2006/math" xmlns:v="urn:schemas-microsoft-com:vml" xmlns:wp14="http://schemas.microsoft.com/office/word/2010/wordprocessingDrawing" xmlns:wp="http://schemas.openxmlformats.org/drawingml/2006/wordprocessingDrawing" xmlns:w10="urn:schemas-microsoft-com:office:word" xmlns:w="http://schemas.openxmlformats.org/wordprocessingml/2006/main" xmlns:w14="http://schemas.microsoft.com/office/word/2010/wordml" xmlns:w15="http://schemas.microsoft.com/office/word/2012/wordml" xmlns:wpg="http://schemas.microsoft.com/office/word/2010/wordprocessingGroup" xmlns:wpi="http://schemas.microsoft.com/office/word/2010/wordprocessingInk" xmlns:wne="http://schemas.microsoft.com/office/word/2006/wordml" xmlns:wps="http://schemas.microsoft.com/office/word/2010/wordprocessingShape" mc:Ignorable="w14 w15 wp14">
   <w:body>
     <w:p>
       <w:pPr>
@@ -8,19 +8,11 @@
         <w:snapToGrid w:val="0"/>
         <w:jc w:val="center"/>
       </w:pPr>
-      <w:bookmarkStart w:id="0" w:name="_GoBack"/>
       <w:r>
         <w:rPr>
           <w:rFonts w:hint="eastAsia"/>
         </w:rPr>
-        <w:t>`</w:t>
-      </w:r>
-      <w:bookmarkEnd w:id="0"/>
-      <w:r>
-        <w:rPr>
-          <w:rFonts w:hint="eastAsia"/>
-        </w:rPr>
-        <w:t>2864`</w:t>
+        <w:t>`2864`</w:t>
       </w:r>
       <w:r>
         <w:t>慧日佛學班第</w:t>
@@ -18441,7 +18433,7 @@
 </file>
 
 <file path=word/endnotes.xml><?xml version="1.0" encoding="utf-8"?>
-<w:endnotes xmlns:wpc="http://schemas.microsoft.com/office/word/2010/wordprocessingCanvas" xmlns:cx="http://schemas.microsoft.com/office/drawing/2014/chartex" xmlns:cx1="http://schemas.microsoft.com/office/drawing/2015/9/8/chartex" xmlns:cx2="http://schemas.microsoft.com/office/drawing/2015/10/21/chartex" xmlns:cx3="http://schemas.microsoft.com/office/drawing/2016/5/9/chartex" xmlns:cx4="http://schemas.microsoft.com/office/drawing/2016/5/10/chartex" xmlns:cx5="http://schemas.microsoft.com/office/drawing/2016/5/11/chartex" xmlns:mc="http://schemas.openxmlformats.org/markup-compatibility/2006" xmlns:o="urn:schemas-microsoft-com:office:office" xmlns:r="http://schemas.openxmlformats.org/officeDocument/2006/relationships" xmlns:m="http://schemas.openxmlformats.org/officeDocument/2006/math" xmlns:v="urn:schemas-microsoft-com:vml" xmlns:wp14="http://schemas.microsoft.com/office/word/2010/wordprocessingDrawing" xmlns:wp="http://schemas.openxmlformats.org/drawingml/2006/wordprocessingDrawing" xmlns:w10="urn:schemas-microsoft-com:office:word" xmlns:w="http://schemas.openxmlformats.org/wordprocessingml/2006/main" xmlns:w14="http://schemas.microsoft.com/office/word/2010/wordml" xmlns:w15="http://schemas.microsoft.com/office/word/2012/wordml" xmlns:w16se="http://schemas.microsoft.com/office/word/2015/wordml/symex" xmlns:wpg="http://schemas.microsoft.com/office/word/2010/wordprocessingGroup" xmlns:wpi="http://schemas.microsoft.com/office/word/2010/wordprocessingInk" xmlns:wne="http://schemas.microsoft.com/office/word/2006/wordml" xmlns:wps="http://schemas.microsoft.com/office/word/2010/wordprocessingShape" mc:Ignorable="w14 w15 w16se wp14">
+<w:endnotes xmlns:wpc="http://schemas.microsoft.com/office/word/2010/wordprocessingCanvas" xmlns:mc="http://schemas.openxmlformats.org/markup-compatibility/2006" xmlns:o="urn:schemas-microsoft-com:office:office" xmlns:r="http://schemas.openxmlformats.org/officeDocument/2006/relationships" xmlns:m="http://schemas.openxmlformats.org/officeDocument/2006/math" xmlns:v="urn:schemas-microsoft-com:vml" xmlns:wp14="http://schemas.microsoft.com/office/word/2010/wordprocessingDrawing" xmlns:wp="http://schemas.openxmlformats.org/drawingml/2006/wordprocessingDrawing" xmlns:w10="urn:schemas-microsoft-com:office:word" xmlns:w="http://schemas.openxmlformats.org/wordprocessingml/2006/main" xmlns:w14="http://schemas.microsoft.com/office/word/2010/wordml" xmlns:w15="http://schemas.microsoft.com/office/word/2012/wordml" xmlns:wpg="http://schemas.microsoft.com/office/word/2010/wordprocessingGroup" xmlns:wpi="http://schemas.microsoft.com/office/word/2010/wordprocessingInk" xmlns:wne="http://schemas.microsoft.com/office/word/2006/wordml" xmlns:wps="http://schemas.microsoft.com/office/word/2010/wordprocessingShape" mc:Ignorable="w14 w15 wp14">
   <w:endnote w:type="separator" w:id="-1">
     <w:p>
       <w:r>
@@ -18460,7 +18452,7 @@
 </file>
 
 <file path=word/footer1.xml><?xml version="1.0" encoding="utf-8"?>
-<w:ftr xmlns:wpc="http://schemas.microsoft.com/office/word/2010/wordprocessingCanvas" xmlns:cx="http://schemas.microsoft.com/office/drawing/2014/chartex" xmlns:cx1="http://schemas.microsoft.com/office/drawing/2015/9/8/chartex" xmlns:cx2="http://schemas.microsoft.com/office/drawing/2015/10/21/chartex" xmlns:cx3="http://schemas.microsoft.com/office/drawing/2016/5/9/chartex" xmlns:cx4="http://schemas.microsoft.com/office/drawing/2016/5/10/chartex" xmlns:cx5="http://schemas.microsoft.com/office/drawing/2016/5/11/chartex" xmlns:mc="http://schemas.openxmlformats.org/markup-compatibility/2006" xmlns:o="urn:schemas-microsoft-com:office:office" xmlns:r="http://schemas.openxmlformats.org/officeDocument/2006/relationships" xmlns:m="http://schemas.openxmlformats.org/officeDocument/2006/math" xmlns:v="urn:schemas-microsoft-com:vml" xmlns:wp14="http://schemas.microsoft.com/office/word/2010/wordprocessingDrawing" xmlns:wp="http://schemas.openxmlformats.org/drawingml/2006/wordprocessingDrawing" xmlns:w10="urn:schemas-microsoft-com:office:word" xmlns:w="http://schemas.openxmlformats.org/wordprocessingml/2006/main" xmlns:w14="http://schemas.microsoft.com/office/word/2010/wordml" xmlns:w15="http://schemas.microsoft.com/office/word/2012/wordml" xmlns:w16se="http://schemas.microsoft.com/office/word/2015/wordml/symex" xmlns:wpg="http://schemas.microsoft.com/office/word/2010/wordprocessingGroup" xmlns:wpi="http://schemas.microsoft.com/office/word/2010/wordprocessingInk" xmlns:wne="http://schemas.microsoft.com/office/word/2006/wordml" xmlns:wps="http://schemas.microsoft.com/office/word/2010/wordprocessingShape" mc:Ignorable="w14 w15 w16se wp14">
+<w:ftr xmlns:wpc="http://schemas.microsoft.com/office/word/2010/wordprocessingCanvas" xmlns:mc="http://schemas.openxmlformats.org/markup-compatibility/2006" xmlns:o="urn:schemas-microsoft-com:office:office" xmlns:r="http://schemas.openxmlformats.org/officeDocument/2006/relationships" xmlns:m="http://schemas.openxmlformats.org/officeDocument/2006/math" xmlns:v="urn:schemas-microsoft-com:vml" xmlns:wp14="http://schemas.microsoft.com/office/word/2010/wordprocessingDrawing" xmlns:wp="http://schemas.openxmlformats.org/drawingml/2006/wordprocessingDrawing" xmlns:w10="urn:schemas-microsoft-com:office:word" xmlns:w="http://schemas.openxmlformats.org/wordprocessingml/2006/main" xmlns:w14="http://schemas.microsoft.com/office/word/2010/wordml" xmlns:w15="http://schemas.microsoft.com/office/word/2012/wordml" xmlns:wpg="http://schemas.microsoft.com/office/word/2010/wordprocessingGroup" xmlns:wpi="http://schemas.microsoft.com/office/word/2010/wordprocessingInk" xmlns:wne="http://schemas.microsoft.com/office/word/2006/wordml" xmlns:wps="http://schemas.microsoft.com/office/word/2010/wordprocessingShape" mc:Ignorable="w14 w15 wp14">
   <w:sdt>
     <w:sdtPr>
       <w:id w:val="1630510278"/>
@@ -18493,7 +18485,7 @@
           <w:rPr>
             <w:noProof/>
           </w:rPr>
-          <w:t>2864</w:t>
+          <w:t>2882</w:t>
         </w:r>
         <w:r>
           <w:rPr>
@@ -18508,7 +18500,7 @@
 </file>
 
 <file path=word/footer2.xml><?xml version="1.0" encoding="utf-8"?>
-<w:ftr xmlns:wpc="http://schemas.microsoft.com/office/word/2010/wordprocessingCanvas" xmlns:cx="http://schemas.microsoft.com/office/drawing/2014/chartex" xmlns:cx1="http://schemas.microsoft.com/office/drawing/2015/9/8/chartex" xmlns:cx2="http://schemas.microsoft.com/office/drawing/2015/10/21/chartex" xmlns:cx3="http://schemas.microsoft.com/office/drawing/2016/5/9/chartex" xmlns:cx4="http://schemas.microsoft.com/office/drawing/2016/5/10/chartex" xmlns:cx5="http://schemas.microsoft.com/office/drawing/2016/5/11/chartex" xmlns:mc="http://schemas.openxmlformats.org/markup-compatibility/2006" xmlns:o="urn:schemas-microsoft-com:office:office" xmlns:r="http://schemas.openxmlformats.org/officeDocument/2006/relationships" xmlns:m="http://schemas.openxmlformats.org/officeDocument/2006/math" xmlns:v="urn:schemas-microsoft-com:vml" xmlns:wp14="http://schemas.microsoft.com/office/word/2010/wordprocessingDrawing" xmlns:wp="http://schemas.openxmlformats.org/drawingml/2006/wordprocessingDrawing" xmlns:w10="urn:schemas-microsoft-com:office:word" xmlns:w="http://schemas.openxmlformats.org/wordprocessingml/2006/main" xmlns:w14="http://schemas.microsoft.com/office/word/2010/wordml" xmlns:w15="http://schemas.microsoft.com/office/word/2012/wordml" xmlns:w16se="http://schemas.microsoft.com/office/word/2015/wordml/symex" xmlns:wpg="http://schemas.microsoft.com/office/word/2010/wordprocessingGroup" xmlns:wpi="http://schemas.microsoft.com/office/word/2010/wordprocessingInk" xmlns:wne="http://schemas.microsoft.com/office/word/2006/wordml" xmlns:wps="http://schemas.microsoft.com/office/word/2010/wordprocessingShape" mc:Ignorable="w14 w15 w16se wp14">
+<w:ftr xmlns:wpc="http://schemas.microsoft.com/office/word/2010/wordprocessingCanvas" xmlns:mc="http://schemas.openxmlformats.org/markup-compatibility/2006" xmlns:o="urn:schemas-microsoft-com:office:office" xmlns:r="http://schemas.openxmlformats.org/officeDocument/2006/relationships" xmlns:m="http://schemas.openxmlformats.org/officeDocument/2006/math" xmlns:v="urn:schemas-microsoft-com:vml" xmlns:wp14="http://schemas.microsoft.com/office/word/2010/wordprocessingDrawing" xmlns:wp="http://schemas.openxmlformats.org/drawingml/2006/wordprocessingDrawing" xmlns:w10="urn:schemas-microsoft-com:office:word" xmlns:w="http://schemas.openxmlformats.org/wordprocessingml/2006/main" xmlns:w14="http://schemas.microsoft.com/office/word/2010/wordml" xmlns:w15="http://schemas.microsoft.com/office/word/2012/wordml" xmlns:wpg="http://schemas.microsoft.com/office/word/2010/wordprocessingGroup" xmlns:wpi="http://schemas.microsoft.com/office/word/2010/wordprocessingInk" xmlns:wne="http://schemas.microsoft.com/office/word/2006/wordml" xmlns:wps="http://schemas.microsoft.com/office/word/2010/wordprocessingShape" mc:Ignorable="w14 w15 wp14">
   <w:sdt>
     <w:sdtPr>
       <w:id w:val="-1887408399"/>
@@ -18541,7 +18533,7 @@
           <w:rPr>
             <w:noProof/>
           </w:rPr>
-          <w:t>2865</w:t>
+          <w:t>2883</w:t>
         </w:r>
         <w:r>
           <w:rPr>
@@ -18556,7 +18548,7 @@
 </file>
 
 <file path=word/footnotes.xml><?xml version="1.0" encoding="utf-8"?>
-<w:footnotes xmlns:wpc="http://schemas.microsoft.com/office/word/2010/wordprocessingCanvas" xmlns:cx="http://schemas.microsoft.com/office/drawing/2014/chartex" xmlns:cx1="http://schemas.microsoft.com/office/drawing/2015/9/8/chartex" xmlns:cx2="http://schemas.microsoft.com/office/drawing/2015/10/21/chartex" xmlns:cx3="http://schemas.microsoft.com/office/drawing/2016/5/9/chartex" xmlns:cx4="http://schemas.microsoft.com/office/drawing/2016/5/10/chartex" xmlns:cx5="http://schemas.microsoft.com/office/drawing/2016/5/11/chartex" xmlns:mc="http://schemas.openxmlformats.org/markup-compatibility/2006" xmlns:o="urn:schemas-microsoft-com:office:office" xmlns:r="http://schemas.openxmlformats.org/officeDocument/2006/relationships" xmlns:m="http://schemas.openxmlformats.org/officeDocument/2006/math" xmlns:v="urn:schemas-microsoft-com:vml" xmlns:wp14="http://schemas.microsoft.com/office/word/2010/wordprocessingDrawing" xmlns:wp="http://schemas.openxmlformats.org/drawingml/2006/wordprocessingDrawing" xmlns:w10="urn:schemas-microsoft-com:office:word" xmlns:w="http://schemas.openxmlformats.org/wordprocessingml/2006/main" xmlns:w14="http://schemas.microsoft.com/office/word/2010/wordml" xmlns:w15="http://schemas.microsoft.com/office/word/2012/wordml" xmlns:w16se="http://schemas.microsoft.com/office/word/2015/wordml/symex" xmlns:wpg="http://schemas.microsoft.com/office/word/2010/wordprocessingGroup" xmlns:wpi="http://schemas.microsoft.com/office/word/2010/wordprocessingInk" xmlns:wne="http://schemas.microsoft.com/office/word/2006/wordml" xmlns:wps="http://schemas.microsoft.com/office/word/2010/wordprocessingShape" mc:Ignorable="w14 w15 w16se wp14">
+<w:footnotes xmlns:wpc="http://schemas.microsoft.com/office/word/2010/wordprocessingCanvas" xmlns:mc="http://schemas.openxmlformats.org/markup-compatibility/2006" xmlns:o="urn:schemas-microsoft-com:office:office" xmlns:r="http://schemas.openxmlformats.org/officeDocument/2006/relationships" xmlns:m="http://schemas.openxmlformats.org/officeDocument/2006/math" xmlns:v="urn:schemas-microsoft-com:vml" xmlns:wp14="http://schemas.microsoft.com/office/word/2010/wordprocessingDrawing" xmlns:wp="http://schemas.openxmlformats.org/drawingml/2006/wordprocessingDrawing" xmlns:w10="urn:schemas-microsoft-com:office:word" xmlns:w="http://schemas.openxmlformats.org/wordprocessingml/2006/main" xmlns:w14="http://schemas.microsoft.com/office/word/2010/wordml" xmlns:w15="http://schemas.microsoft.com/office/word/2012/wordml" xmlns:wpg="http://schemas.microsoft.com/office/word/2010/wordprocessingGroup" xmlns:wpi="http://schemas.microsoft.com/office/word/2010/wordprocessingInk" xmlns:wne="http://schemas.microsoft.com/office/word/2006/wordml" xmlns:wps="http://schemas.microsoft.com/office/word/2010/wordprocessingShape" mc:Ignorable="w14 w15 wp14">
   <w:footnote w:type="separator" w:id="-1">
     <w:p>
       <w:r>
@@ -23889,22 +23881,65 @@
           <w:sz w:val="22"/>
           <w:szCs w:val="22"/>
         </w:rPr>
-        <w:t>（印順法師，《大智度論筆記》﹝</w:t>
-      </w:r>
-      <w:r>
-        <w:rPr>
-          <w:sz w:val="22"/>
-          <w:szCs w:val="22"/>
-        </w:rPr>
-        <w:t>B04</w:t>
-      </w:r>
-      <w:r>
-        <w:rPr>
-          <w:rFonts w:cs="新細明體" w:hint="eastAsia"/>
-          <w:sz w:val="22"/>
-          <w:szCs w:val="22"/>
-        </w:rPr>
-        <w:t>﹞，</w:t>
+        <w:t>（印順法師，《大智度論</w:t>
+      </w:r>
+      <w:bookmarkStart w:id="0" w:name="_GoBack"/>
+      <w:r>
+        <w:rPr>
+          <w:rFonts w:cs="新細明體" w:hint="eastAsia"/>
+          <w:sz w:val="22"/>
+          <w:szCs w:val="22"/>
+        </w:rPr>
+        <w:t>筆記</w:t>
+      </w:r>
+      <w:bookmarkEnd w:id="0"/>
+      <w:r>
+        <w:rPr>
+          <w:rFonts w:cs="新細明體" w:hint="eastAsia"/>
+          <w:sz w:val="22"/>
+          <w:szCs w:val="22"/>
+        </w:rPr>
+        <w:t>》</w:t>
+      </w:r>
+      <w:r>
+        <w:rPr>
+          <w:rFonts w:cs="新細明體" w:hint="eastAsia"/>
+          <w:sz w:val="22"/>
+          <w:szCs w:val="22"/>
+          <w:highlight w:val="cyan"/>
+        </w:rPr>
+        <w:t>〔</w:t>
+      </w:r>
+      <w:r>
+        <w:rPr>
+          <w:sz w:val="22"/>
+          <w:szCs w:val="22"/>
+        </w:rPr>
+        <w:t>B</w:t>
+      </w:r>
+      <w:r>
+        <w:rPr>
+          <w:sz w:val="22"/>
+          <w:szCs w:val="22"/>
+          <w:highlight w:val="cyan"/>
+        </w:rPr>
+        <w:t>0</w:t>
+      </w:r>
+      <w:r>
+        <w:rPr>
+          <w:sz w:val="22"/>
+          <w:szCs w:val="22"/>
+        </w:rPr>
+        <w:t>04</w:t>
+      </w:r>
+      <w:r>
+        <w:rPr>
+          <w:rFonts w:cs="新細明體" w:hint="eastAsia"/>
+          <w:sz w:val="22"/>
+          <w:szCs w:val="22"/>
+          <w:highlight w:val="cyan"/>
+        </w:rPr>
+        <w:t>〕</w:t>
       </w:r>
       <w:r>
         <w:rPr>
@@ -45279,7 +45314,7 @@
           <w:sz w:val="22"/>
           <w:szCs w:val="22"/>
         </w:rPr>
-        <w:t>〕，</w:t>
+        <w:t>〕</w:t>
       </w:r>
       <w:r>
         <w:rPr>
@@ -49392,7 +49427,7 @@
 </file>
 
 <file path=word/header1.xml><?xml version="1.0" encoding="utf-8"?>
-<w:hdr xmlns:wpc="http://schemas.microsoft.com/office/word/2010/wordprocessingCanvas" xmlns:cx="http://schemas.microsoft.com/office/drawing/2014/chartex" xmlns:cx1="http://schemas.microsoft.com/office/drawing/2015/9/8/chartex" xmlns:cx2="http://schemas.microsoft.com/office/drawing/2015/10/21/chartex" xmlns:cx3="http://schemas.microsoft.com/office/drawing/2016/5/9/chartex" xmlns:cx4="http://schemas.microsoft.com/office/drawing/2016/5/10/chartex" xmlns:cx5="http://schemas.microsoft.com/office/drawing/2016/5/11/chartex" xmlns:mc="http://schemas.openxmlformats.org/markup-compatibility/2006" xmlns:o="urn:schemas-microsoft-com:office:office" xmlns:r="http://schemas.openxmlformats.org/officeDocument/2006/relationships" xmlns:m="http://schemas.openxmlformats.org/officeDocument/2006/math" xmlns:v="urn:schemas-microsoft-com:vml" xmlns:wp14="http://schemas.microsoft.com/office/word/2010/wordprocessingDrawing" xmlns:wp="http://schemas.openxmlformats.org/drawingml/2006/wordprocessingDrawing" xmlns:w10="urn:schemas-microsoft-com:office:word" xmlns:w="http://schemas.openxmlformats.org/wordprocessingml/2006/main" xmlns:w14="http://schemas.microsoft.com/office/word/2010/wordml" xmlns:w15="http://schemas.microsoft.com/office/word/2012/wordml" xmlns:w16se="http://schemas.microsoft.com/office/word/2015/wordml/symex" xmlns:wpg="http://schemas.microsoft.com/office/word/2010/wordprocessingGroup" xmlns:wpi="http://schemas.microsoft.com/office/word/2010/wordprocessingInk" xmlns:wne="http://schemas.microsoft.com/office/word/2006/wordml" xmlns:wps="http://schemas.microsoft.com/office/word/2010/wordprocessingShape" mc:Ignorable="w14 w15 w16se wp14">
+<w:hdr xmlns:wpc="http://schemas.microsoft.com/office/word/2010/wordprocessingCanvas" xmlns:mc="http://schemas.openxmlformats.org/markup-compatibility/2006" xmlns:o="urn:schemas-microsoft-com:office:office" xmlns:r="http://schemas.openxmlformats.org/officeDocument/2006/relationships" xmlns:m="http://schemas.openxmlformats.org/officeDocument/2006/math" xmlns:v="urn:schemas-microsoft-com:vml" xmlns:wp14="http://schemas.microsoft.com/office/word/2010/wordprocessingDrawing" xmlns:wp="http://schemas.openxmlformats.org/drawingml/2006/wordprocessingDrawing" xmlns:w10="urn:schemas-microsoft-com:office:word" xmlns:w="http://schemas.openxmlformats.org/wordprocessingml/2006/main" xmlns:w14="http://schemas.microsoft.com/office/word/2010/wordml" xmlns:w15="http://schemas.microsoft.com/office/word/2012/wordml" xmlns:wpg="http://schemas.microsoft.com/office/word/2010/wordprocessingGroup" xmlns:wpi="http://schemas.microsoft.com/office/word/2010/wordprocessingInk" xmlns:wne="http://schemas.microsoft.com/office/word/2006/wordml" xmlns:wps="http://schemas.microsoft.com/office/word/2010/wordprocessingShape" mc:Ignorable="w14 w15 wp14">
   <w:p>
     <w:pPr>
       <w:pStyle w:val="aa"/>
@@ -49423,7 +49458,7 @@
 </file>
 
 <file path=word/header2.xml><?xml version="1.0" encoding="utf-8"?>
-<w:hdr xmlns:wpc="http://schemas.microsoft.com/office/word/2010/wordprocessingCanvas" xmlns:cx="http://schemas.microsoft.com/office/drawing/2014/chartex" xmlns:cx1="http://schemas.microsoft.com/office/drawing/2015/9/8/chartex" xmlns:cx2="http://schemas.microsoft.com/office/drawing/2015/10/21/chartex" xmlns:cx3="http://schemas.microsoft.com/office/drawing/2016/5/9/chartex" xmlns:cx4="http://schemas.microsoft.com/office/drawing/2016/5/10/chartex" xmlns:cx5="http://schemas.microsoft.com/office/drawing/2016/5/11/chartex" xmlns:mc="http://schemas.openxmlformats.org/markup-compatibility/2006" xmlns:o="urn:schemas-microsoft-com:office:office" xmlns:r="http://schemas.openxmlformats.org/officeDocument/2006/relationships" xmlns:m="http://schemas.openxmlformats.org/officeDocument/2006/math" xmlns:v="urn:schemas-microsoft-com:vml" xmlns:wp14="http://schemas.microsoft.com/office/word/2010/wordprocessingDrawing" xmlns:wp="http://schemas.openxmlformats.org/drawingml/2006/wordprocessingDrawing" xmlns:w10="urn:schemas-microsoft-com:office:word" xmlns:w="http://schemas.openxmlformats.org/wordprocessingml/2006/main" xmlns:w14="http://schemas.microsoft.com/office/word/2010/wordml" xmlns:w15="http://schemas.microsoft.com/office/word/2012/wordml" xmlns:w16se="http://schemas.microsoft.com/office/word/2015/wordml/symex" xmlns:wpg="http://schemas.microsoft.com/office/word/2010/wordprocessingGroup" xmlns:wpi="http://schemas.microsoft.com/office/word/2010/wordprocessingInk" xmlns:wne="http://schemas.microsoft.com/office/word/2006/wordml" xmlns:wps="http://schemas.microsoft.com/office/word/2010/wordprocessingShape" mc:Ignorable="w14 w15 w16se wp14">
+<w:hdr xmlns:wpc="http://schemas.microsoft.com/office/word/2010/wordprocessingCanvas" xmlns:mc="http://schemas.openxmlformats.org/markup-compatibility/2006" xmlns:o="urn:schemas-microsoft-com:office:office" xmlns:r="http://schemas.openxmlformats.org/officeDocument/2006/relationships" xmlns:m="http://schemas.openxmlformats.org/officeDocument/2006/math" xmlns:v="urn:schemas-microsoft-com:vml" xmlns:wp14="http://schemas.microsoft.com/office/word/2010/wordprocessingDrawing" xmlns:wp="http://schemas.openxmlformats.org/drawingml/2006/wordprocessingDrawing" xmlns:w10="urn:schemas-microsoft-com:office:word" xmlns:w="http://schemas.openxmlformats.org/wordprocessingml/2006/main" xmlns:w14="http://schemas.microsoft.com/office/word/2010/wordml" xmlns:w15="http://schemas.microsoft.com/office/word/2012/wordml" xmlns:wpg="http://schemas.microsoft.com/office/word/2010/wordprocessingGroup" xmlns:wpi="http://schemas.microsoft.com/office/word/2010/wordprocessingInk" xmlns:wne="http://schemas.microsoft.com/office/word/2006/wordml" xmlns:wps="http://schemas.microsoft.com/office/word/2010/wordprocessingShape" mc:Ignorable="w14 w15 wp14">
   <w:p>
     <w:pPr>
       <w:pStyle w:val="aa"/>
@@ -49461,7 +49496,7 @@
 </file>
 
 <file path=word/numbering.xml><?xml version="1.0" encoding="utf-8"?>
-<w:numbering xmlns:wpc="http://schemas.microsoft.com/office/word/2010/wordprocessingCanvas" xmlns:cx="http://schemas.microsoft.com/office/drawing/2014/chartex" xmlns:cx1="http://schemas.microsoft.com/office/drawing/2015/9/8/chartex" xmlns:cx2="http://schemas.microsoft.com/office/drawing/2015/10/21/chartex" xmlns:cx3="http://schemas.microsoft.com/office/drawing/2016/5/9/chartex" xmlns:cx4="http://schemas.microsoft.com/office/drawing/2016/5/10/chartex" xmlns:cx5="http://schemas.microsoft.com/office/drawing/2016/5/11/chartex" xmlns:mc="http://schemas.openxmlformats.org/markup-compatibility/2006" xmlns:o="urn:schemas-microsoft-com:office:office" xmlns:r="http://schemas.openxmlformats.org/officeDocument/2006/relationships" xmlns:m="http://schemas.openxmlformats.org/officeDocument/2006/math" xmlns:v="urn:schemas-microsoft-com:vml" xmlns:wp14="http://schemas.microsoft.com/office/word/2010/wordprocessingDrawing" xmlns:wp="http://schemas.openxmlformats.org/drawingml/2006/wordprocessingDrawing" xmlns:w10="urn:schemas-microsoft-com:office:word" xmlns:w="http://schemas.openxmlformats.org/wordprocessingml/2006/main" xmlns:w14="http://schemas.microsoft.com/office/word/2010/wordml" xmlns:w15="http://schemas.microsoft.com/office/word/2012/wordml" xmlns:w16se="http://schemas.microsoft.com/office/word/2015/wordml/symex" xmlns:wpg="http://schemas.microsoft.com/office/word/2010/wordprocessingGroup" xmlns:wpi="http://schemas.microsoft.com/office/word/2010/wordprocessingInk" xmlns:wne="http://schemas.microsoft.com/office/word/2006/wordml" xmlns:wps="http://schemas.microsoft.com/office/word/2010/wordprocessingShape" mc:Ignorable="w14 w15 w16se wp14">
+<w:numbering xmlns:wpc="http://schemas.microsoft.com/office/word/2010/wordprocessingCanvas" xmlns:mc="http://schemas.openxmlformats.org/markup-compatibility/2006" xmlns:o="urn:schemas-microsoft-com:office:office" xmlns:r="http://schemas.openxmlformats.org/officeDocument/2006/relationships" xmlns:m="http://schemas.openxmlformats.org/officeDocument/2006/math" xmlns:v="urn:schemas-microsoft-com:vml" xmlns:wp14="http://schemas.microsoft.com/office/word/2010/wordprocessingDrawing" xmlns:wp="http://schemas.openxmlformats.org/drawingml/2006/wordprocessingDrawing" xmlns:w10="urn:schemas-microsoft-com:office:word" xmlns:w="http://schemas.openxmlformats.org/wordprocessingml/2006/main" xmlns:w14="http://schemas.microsoft.com/office/word/2010/wordml" xmlns:w15="http://schemas.microsoft.com/office/word/2012/wordml" xmlns:wpg="http://schemas.microsoft.com/office/word/2010/wordprocessingGroup" xmlns:wpi="http://schemas.microsoft.com/office/word/2010/wordprocessingInk" xmlns:wne="http://schemas.microsoft.com/office/word/2006/wordml" xmlns:wps="http://schemas.microsoft.com/office/word/2010/wordprocessingShape" mc:Ignorable="w14 w15 wp14">
   <w:abstractNum w:abstractNumId="0" w15:restartNumberingAfterBreak="0">
     <w:nsid w:val="04001EAC"/>
     <w:multiLevelType w:val="hybridMultilevel"/>
@@ -50156,7 +50191,7 @@
 </file>
 
 <file path=word/styles.xml><?xml version="1.0" encoding="utf-8"?>
-<w:styles xmlns:mc="http://schemas.openxmlformats.org/markup-compatibility/2006" xmlns:r="http://schemas.openxmlformats.org/officeDocument/2006/relationships" xmlns:w="http://schemas.openxmlformats.org/wordprocessingml/2006/main" xmlns:w14="http://schemas.microsoft.com/office/word/2010/wordml" xmlns:w15="http://schemas.microsoft.com/office/word/2012/wordml" xmlns:w16se="http://schemas.microsoft.com/office/word/2015/wordml/symex" mc:Ignorable="w14 w15 w16se">
+<w:styles xmlns:mc="http://schemas.openxmlformats.org/markup-compatibility/2006" xmlns:r="http://schemas.openxmlformats.org/officeDocument/2006/relationships" xmlns:w="http://schemas.openxmlformats.org/wordprocessingml/2006/main" xmlns:w14="http://schemas.microsoft.com/office/word/2010/wordml" xmlns:w15="http://schemas.microsoft.com/office/word/2012/wordml" mc:Ignorable="w14 w15">
   <w:docDefaults>
     <w:rPrDefault>
       <w:rPr>
@@ -50169,7 +50204,7 @@
     </w:rPrDefault>
     <w:pPrDefault/>
   </w:docDefaults>
-  <w:latentStyles w:defLockedState="0" w:defUIPriority="99" w:defSemiHidden="0" w:defUnhideWhenUsed="0" w:defQFormat="0" w:count="374">
+  <w:latentStyles w:defLockedState="0" w:defUIPriority="99" w:defSemiHidden="0" w:defUnhideWhenUsed="0" w:defQFormat="0" w:count="371">
     <w:lsdException w:name="Normal" w:uiPriority="0" w:qFormat="1"/>
     <w:lsdException w:name="heading 1" w:qFormat="1"/>
     <w:lsdException w:name="heading 2" w:semiHidden="1" w:uiPriority="9" w:unhideWhenUsed="1" w:qFormat="1"/>
@@ -50541,9 +50576,6 @@
     <w:lsdException w:name="List Table 5 Dark Accent 6" w:uiPriority="50"/>
     <w:lsdException w:name="List Table 6 Colorful Accent 6" w:uiPriority="51"/>
     <w:lsdException w:name="List Table 7 Colorful Accent 6" w:uiPriority="52"/>
-    <w:lsdException w:name="Mention" w:semiHidden="1" w:unhideWhenUsed="1"/>
-    <w:lsdException w:name="Smart Hyperlink" w:semiHidden="1" w:unhideWhenUsed="1"/>
-    <w:lsdException w:name="Hashtag" w:semiHidden="1" w:unhideWhenUsed="1"/>
   </w:latentStyles>
   <w:style w:type="paragraph" w:default="1" w:styleId="a">
     <w:name w:val="Normal"/>
@@ -51587,7 +51619,7 @@
 </file>
 
 <file path=customXml/itemProps1.xml><?xml version="1.0" encoding="utf-8"?>
-<ds:datastoreItem xmlns:ds="http://schemas.openxmlformats.org/officeDocument/2006/customXml" ds:itemID="{0AC01DFB-04C9-4DE9-929A-D0B420E1F1DF}">
+<ds:datastoreItem xmlns:ds="http://schemas.openxmlformats.org/officeDocument/2006/customXml" ds:itemID="{56CD2DA6-65E4-4D16-A915-C79F0E420FFC}">
   <ds:schemaRefs>
     <ds:schemaRef ds:uri="http://schemas.openxmlformats.org/officeDocument/2006/bibliography"/>
   </ds:schemaRefs>

</xml_diff>